<commit_message>
Updated Employer journey mapping, and User stories and requirements
</commit_message>
<xml_diff>
--- a/documents/deliverables/UX development/User Stories and Requirement/User requirement and stories.docx
+++ b/documents/deliverables/UX development/User Stories and Requirement/User requirement and stories.docx
@@ -96,11 +96,41 @@
     </w:p>
     <w:p>
       <w:r>
-        <w:t>As an employer, I don’t want to see too many “bad” CV</w:t>
+        <w:t>As an employer, I</w:t>
+      </w:r>
+      <w:r>
+        <w:t xml:space="preserve"> don’t want to see too many “useless</w:t>
+      </w:r>
+      <w:r>
+        <w:t>” CV</w:t>
       </w:r>
       <w:r>
         <w:t xml:space="preserve"> so that I will not waste too much time on job searching.</w:t>
       </w:r>
+    </w:p>
+    <w:p>
+      <w:pPr>
+        <w:rPr>
+          <w:rFonts w:hint="eastAsia"/>
+        </w:rPr>
+      </w:pPr>
+      <w:r>
+        <w:t>As an employer, I</w:t>
+      </w:r>
+      <w:r>
+        <w:t xml:space="preserve"> </w:t>
+      </w:r>
+      <w:r>
+        <w:rPr>
+          <w:rFonts w:hint="eastAsia"/>
+        </w:rPr>
+        <w:t>w</w:t>
+      </w:r>
+      <w:r>
+        <w:t>ant the platform to be easy to use so that I don’t need to spend too much time to learn to use it.</w:t>
+      </w:r>
+      <w:bookmarkStart w:id="0" w:name="_GoBack"/>
+      <w:bookmarkEnd w:id="0"/>
     </w:p>
     <w:p>
       <w:pPr>
@@ -126,12 +156,21 @@
         <w:t xml:space="preserve">I want to post jobs for recruiters </w:t>
       </w:r>
       <w:r>
-        <w:t>to bid so that I can get the “good” CV from credible recruiter.</w:t>
-      </w:r>
-    </w:p>
-    <w:p>
-      <w:r>
-        <w:t>As recruiter, I would like find more opportunities on job board so that I can gain more revenue.</w:t>
+        <w:t>to bid so that I can get the “good” CV from credible recruiter</w:t>
+      </w:r>
+      <w:r>
+        <w:t xml:space="preserve"> and reduce the number of interviews I need to do.</w:t>
+      </w:r>
+    </w:p>
+    <w:p>
+      <w:r>
+        <w:t xml:space="preserve">As recruiter, I would like </w:t>
+      </w:r>
+      <w:r>
+        <w:t>to find</w:t>
+      </w:r>
+      <w:r>
+        <w:t xml:space="preserve"> more opportunities on job board so that I can gain more revenue.</w:t>
       </w:r>
     </w:p>
     <w:p>
@@ -158,6 +197,7 @@
     </w:p>
     <w:p>
       <w:r>
+        <w:lastRenderedPageBreak/>
         <w:t xml:space="preserve">As recruiter, I would carefully select </w:t>
       </w:r>
       <w:r>
@@ -174,8 +214,13 @@
     </w:p>
     <w:p>
       <w:r>
-        <w:lastRenderedPageBreak/>
-        <w:t>As employer, I will select CV from recruiter with high rating so that I can have review more good candidates in a shorter time.</w:t>
+        <w:t xml:space="preserve">As employer, I will select CV from recruiter with high rating so that I can review more </w:t>
+      </w:r>
+      <w:r>
+        <w:t xml:space="preserve">suitable </w:t>
+      </w:r>
+      <w:r>
+        <w:t>candidates in a shorter time.</w:t>
       </w:r>
     </w:p>
     <w:p>
@@ -184,10 +229,7 @@
       </w:r>
     </w:p>
     <w:p/>
-    <w:p>
-      <w:bookmarkStart w:id="0" w:name="_GoBack"/>
-      <w:bookmarkEnd w:id="0"/>
-    </w:p>
+    <w:p/>
     <w:sectPr>
       <w:pgSz w:w="12240" w:h="15840"/>
       <w:pgMar w:top="1440" w:right="1440" w:bottom="1440" w:left="1440" w:header="708" w:footer="708" w:gutter="0"/>
@@ -321,6 +363,7 @@
     <w:lsdException w:name="HTML Sample" w:semiHidden="1" w:unhideWhenUsed="1"/>
     <w:lsdException w:name="HTML Typewriter" w:semiHidden="1" w:unhideWhenUsed="1"/>
     <w:lsdException w:name="HTML Variable" w:semiHidden="1" w:unhideWhenUsed="1"/>
+    <w:lsdException w:name="Normal Table" w:semiHidden="1" w:unhideWhenUsed="1"/>
     <w:lsdException w:name="annotation subject" w:semiHidden="1" w:unhideWhenUsed="1"/>
     <w:lsdException w:name="No List" w:semiHidden="1" w:unhideWhenUsed="1"/>
     <w:lsdException w:name="Outline List 1" w:semiHidden="1" w:unhideWhenUsed="1"/>
@@ -364,8 +407,10 @@
     <w:lsdException w:name="Table Elegant" w:semiHidden="1" w:unhideWhenUsed="1"/>
     <w:lsdException w:name="Table Professional" w:semiHidden="1" w:unhideWhenUsed="1"/>
     <w:lsdException w:name="Table Subtle 1" w:semiHidden="1" w:unhideWhenUsed="1"/>
+    <w:lsdException w:name="Table Subtle 2" w:semiHidden="1" w:unhideWhenUsed="1"/>
     <w:lsdException w:name="Table Web 1" w:semiHidden="1" w:unhideWhenUsed="1"/>
     <w:lsdException w:name="Table Web 2" w:semiHidden="1" w:unhideWhenUsed="1"/>
+    <w:lsdException w:name="Table Web 3" w:semiHidden="1" w:unhideWhenUsed="1"/>
     <w:lsdException w:name="Balloon Text" w:semiHidden="1" w:unhideWhenUsed="1"/>
     <w:lsdException w:name="Table Grid" w:uiPriority="39"/>
     <w:lsdException w:name="Table Theme" w:semiHidden="1" w:unhideWhenUsed="1"/>

</xml_diff>